<commit_message>
Commit proposed changes for PncConf wizard sent to LinuxCNC forum.
</commit_message>
<xml_diff>
--- a/Linux Notes for John.docx
+++ b/Linux Notes for John.docx
@@ -1946,26 +1946,94 @@
           <w:sz w:val="21"/>
           <w:shd w:fill="auto" w:val="clear"/>
         </w:rPr>
-        <w:t xml:space="preserve">see </w:t>
-      </w:r>
-      <w:hyperlink xmlns:r="http://schemas.openxmlformats.org/officeDocument/2006/relationships" r:id="docRId2">
-        <w:r>
-          <w:rPr>
-            <w:rFonts w:ascii="Cambria" w:hAnsi="Cambria" w:cs="Cambria" w:eastAsia="Cambria"/>
-            <w:color w:val="0000FF"/>
-            <w:spacing w:val="0"/>
-            <w:position w:val="0"/>
-            <w:sz w:val="21"/>
-            <w:u w:val="single"/>
-            <w:shd w:fill="auto" w:val="clear"/>
-          </w:rPr>
-          <w:t xml:space="preserve">https://linuxconfig.org/how-to-set-up-a-samba-server-on-debian-10-buster</w:t>
-        </w:r>
-      </w:hyperlink>
-    </w:p>
-    <w:p>
-      <w:pPr>
-        <w:spacing w:before="0" w:after="200" w:line="276"/>
+        <w:t xml:space="preserve">Samba file sharing lets you map folders on your linux computer over the network to windows drive. You can use this to output Fusion360 files directly to the Linux computer from your Windows computer.</w:t>
+      </w:r>
+    </w:p>
+    <w:p>
+      <w:pPr>
+        <w:spacing w:before="0" w:after="0" w:line="240"/>
+        <w:ind w:right="0" w:left="0" w:firstLine="0"/>
+        <w:jc w:val="left"/>
+        <w:rPr>
+          <w:rFonts w:ascii="Courier New" w:hAnsi="Courier New" w:cs="Courier New" w:eastAsia="Courier New"/>
+          <w:color w:val="auto"/>
+          <w:spacing w:val="0"/>
+          <w:position w:val="0"/>
+          <w:sz w:val="21"/>
+          <w:shd w:fill="auto" w:val="clear"/>
+        </w:rPr>
+      </w:pPr>
+    </w:p>
+    <w:p>
+      <w:pPr>
+        <w:spacing w:before="0" w:after="0" w:line="240"/>
+        <w:ind w:right="0" w:left="0" w:firstLine="0"/>
+        <w:jc w:val="left"/>
+        <w:rPr>
+          <w:rFonts w:ascii="Courier New" w:hAnsi="Courier New" w:cs="Courier New" w:eastAsia="Courier New"/>
+          <w:color w:val="auto"/>
+          <w:spacing w:val="0"/>
+          <w:position w:val="0"/>
+          <w:sz w:val="21"/>
+          <w:shd w:fill="auto" w:val="clear"/>
+        </w:rPr>
+      </w:pPr>
+      <w:r>
+        <w:rPr>
+          <w:rFonts w:ascii="Courier New" w:hAnsi="Courier New" w:cs="Courier New" w:eastAsia="Courier New"/>
+          <w:color w:val="auto"/>
+          <w:spacing w:val="0"/>
+          <w:position w:val="0"/>
+          <w:sz w:val="21"/>
+          <w:shd w:fill="auto" w:val="clear"/>
+        </w:rPr>
+        <w:t xml:space="preserve">sudo apt update</w:t>
+      </w:r>
+    </w:p>
+    <w:p>
+      <w:pPr>
+        <w:spacing w:before="0" w:after="0" w:line="240"/>
+        <w:ind w:right="0" w:left="0" w:firstLine="0"/>
+        <w:jc w:val="left"/>
+        <w:rPr>
+          <w:rFonts w:ascii="Courier New" w:hAnsi="Courier New" w:cs="Courier New" w:eastAsia="Courier New"/>
+          <w:color w:val="auto"/>
+          <w:spacing w:val="0"/>
+          <w:position w:val="0"/>
+          <w:sz w:val="21"/>
+          <w:shd w:fill="auto" w:val="clear"/>
+        </w:rPr>
+      </w:pPr>
+      <w:r>
+        <w:rPr>
+          <w:rFonts w:ascii="Courier New" w:hAnsi="Courier New" w:cs="Courier New" w:eastAsia="Courier New"/>
+          <w:color w:val="auto"/>
+          <w:spacing w:val="0"/>
+          <w:position w:val="0"/>
+          <w:sz w:val="21"/>
+          <w:shd w:fill="auto" w:val="clear"/>
+        </w:rPr>
+        <w:t xml:space="preserve">sudo apt install samba</w:t>
+      </w:r>
+    </w:p>
+    <w:p>
+      <w:pPr>
+        <w:spacing w:before="0" w:after="0" w:line="240"/>
+        <w:ind w:right="0" w:left="0" w:firstLine="0"/>
+        <w:jc w:val="left"/>
+        <w:rPr>
+          <w:rFonts w:ascii="Courier New" w:hAnsi="Courier New" w:cs="Courier New" w:eastAsia="Courier New"/>
+          <w:color w:val="auto"/>
+          <w:spacing w:val="0"/>
+          <w:position w:val="0"/>
+          <w:sz w:val="21"/>
+          <w:shd w:fill="auto" w:val="clear"/>
+        </w:rPr>
+      </w:pPr>
+    </w:p>
+    <w:p>
+      <w:pPr>
+        <w:spacing w:before="0" w:after="0" w:line="240"/>
         <w:ind w:right="0" w:left="0" w:firstLine="0"/>
         <w:jc w:val="left"/>
         <w:rPr>
@@ -1986,48 +2054,431 @@
           <w:sz w:val="21"/>
           <w:shd w:fill="auto" w:val="clear"/>
         </w:rPr>
-        <w:t xml:space="preserve">Samba file sharing lets you map folders on your linux computer over the network to windows drive. You can use this to output Fusion360 files directly to the Linux computer from your Windows computer.</w:t>
-      </w:r>
-    </w:p>
-    <w:p>
-      <w:pPr>
-        <w:spacing w:before="0" w:after="0" w:line="240"/>
-        <w:ind w:right="0" w:left="0" w:firstLine="0"/>
-        <w:jc w:val="left"/>
-        <w:rPr>
-          <w:rFonts w:ascii="Courier New" w:hAnsi="Courier New" w:cs="Courier New" w:eastAsia="Courier New"/>
-          <w:color w:val="auto"/>
-          <w:spacing w:val="0"/>
-          <w:position w:val="0"/>
-          <w:sz w:val="21"/>
-          <w:shd w:fill="auto" w:val="clear"/>
-        </w:rPr>
-      </w:pPr>
-    </w:p>
-    <w:p>
-      <w:pPr>
-        <w:spacing w:before="0" w:after="0" w:line="240"/>
-        <w:ind w:right="0" w:left="0" w:firstLine="0"/>
-        <w:jc w:val="left"/>
-        <w:rPr>
-          <w:rFonts w:ascii="Courier New" w:hAnsi="Courier New" w:cs="Courier New" w:eastAsia="Courier New"/>
-          <w:color w:val="auto"/>
-          <w:spacing w:val="0"/>
-          <w:position w:val="0"/>
-          <w:sz w:val="21"/>
-          <w:shd w:fill="auto" w:val="clear"/>
-        </w:rPr>
-      </w:pPr>
-      <w:r>
-        <w:rPr>
-          <w:rFonts w:ascii="Courier New" w:hAnsi="Courier New" w:cs="Courier New" w:eastAsia="Courier New"/>
-          <w:color w:val="auto"/>
-          <w:spacing w:val="0"/>
-          <w:position w:val="0"/>
-          <w:sz w:val="21"/>
-          <w:shd w:fill="auto" w:val="clear"/>
-        </w:rPr>
-        <w:t xml:space="preserve">sudo apt install samba</w:t>
+        <w:t xml:space="preserve">Modify the following lines and paste at end of /etc/samba/smb.conf</w:t>
+      </w:r>
+    </w:p>
+    <w:p>
+      <w:pPr>
+        <w:spacing w:before="0" w:after="0" w:line="240"/>
+        <w:ind w:right="0" w:left="0" w:firstLine="0"/>
+        <w:jc w:val="left"/>
+        <w:rPr>
+          <w:rFonts w:ascii="Courier New" w:hAnsi="Courier New" w:cs="Courier New" w:eastAsia="Courier New"/>
+          <w:color w:val="auto"/>
+          <w:spacing w:val="0"/>
+          <w:position w:val="0"/>
+          <w:sz w:val="21"/>
+          <w:shd w:fill="auto" w:val="clear"/>
+        </w:rPr>
+      </w:pPr>
+    </w:p>
+    <w:p>
+      <w:pPr>
+        <w:spacing w:before="0" w:after="0" w:line="240"/>
+        <w:ind w:right="0" w:left="0" w:firstLine="0"/>
+        <w:jc w:val="left"/>
+        <w:rPr>
+          <w:rFonts w:ascii="Courier New" w:hAnsi="Courier New" w:cs="Courier New" w:eastAsia="Courier New"/>
+          <w:color w:val="auto"/>
+          <w:spacing w:val="0"/>
+          <w:position w:val="0"/>
+          <w:sz w:val="21"/>
+          <w:shd w:fill="auto" w:val="clear"/>
+        </w:rPr>
+      </w:pPr>
+      <w:r>
+        <w:rPr>
+          <w:rFonts w:ascii="Courier New" w:hAnsi="Courier New" w:cs="Courier New" w:eastAsia="Courier New"/>
+          <w:color w:val="auto"/>
+          <w:spacing w:val="0"/>
+          <w:position w:val="0"/>
+          <w:sz w:val="21"/>
+          <w:shd w:fill="auto" w:val="clear"/>
+        </w:rPr>
+        <w:t xml:space="preserve">sudo nano /etc/samba/smb.conf</w:t>
+      </w:r>
+    </w:p>
+    <w:p>
+      <w:pPr>
+        <w:spacing w:before="0" w:after="0" w:line="240"/>
+        <w:ind w:right="0" w:left="0" w:firstLine="0"/>
+        <w:jc w:val="left"/>
+        <w:rPr>
+          <w:rFonts w:ascii="Courier New" w:hAnsi="Courier New" w:cs="Courier New" w:eastAsia="Courier New"/>
+          <w:color w:val="auto"/>
+          <w:spacing w:val="0"/>
+          <w:position w:val="0"/>
+          <w:sz w:val="21"/>
+          <w:shd w:fill="auto" w:val="clear"/>
+        </w:rPr>
+      </w:pPr>
+    </w:p>
+    <w:p>
+      <w:pPr>
+        <w:spacing w:before="0" w:after="0" w:line="240"/>
+        <w:ind w:right="0" w:left="0" w:firstLine="0"/>
+        <w:jc w:val="left"/>
+        <w:rPr>
+          <w:rFonts w:ascii="Courier New" w:hAnsi="Courier New" w:cs="Courier New" w:eastAsia="Courier New"/>
+          <w:color w:val="auto"/>
+          <w:spacing w:val="0"/>
+          <w:position w:val="0"/>
+          <w:sz w:val="21"/>
+          <w:shd w:fill="auto" w:val="clear"/>
+        </w:rPr>
+      </w:pPr>
+      <w:r>
+        <w:rPr>
+          <w:rFonts w:ascii="Courier New" w:hAnsi="Courier New" w:cs="Courier New" w:eastAsia="Courier New"/>
+          <w:color w:val="auto"/>
+          <w:spacing w:val="0"/>
+          <w:position w:val="0"/>
+          <w:sz w:val="21"/>
+          <w:shd w:fill="auto" w:val="clear"/>
+        </w:rPr>
+        <w:t xml:space="preserve">[CNChome]</w:t>
+      </w:r>
+    </w:p>
+    <w:p>
+      <w:pPr>
+        <w:spacing w:before="0" w:after="0" w:line="240"/>
+        <w:ind w:right="0" w:left="0" w:firstLine="0"/>
+        <w:jc w:val="left"/>
+        <w:rPr>
+          <w:rFonts w:ascii="Courier New" w:hAnsi="Courier New" w:cs="Courier New" w:eastAsia="Courier New"/>
+          <w:color w:val="auto"/>
+          <w:spacing w:val="0"/>
+          <w:position w:val="0"/>
+          <w:sz w:val="21"/>
+          <w:shd w:fill="auto" w:val="clear"/>
+        </w:rPr>
+      </w:pPr>
+      <w:r>
+        <w:rPr>
+          <w:rFonts w:ascii="Courier New" w:hAnsi="Courier New" w:cs="Courier New" w:eastAsia="Courier New"/>
+          <w:color w:val="auto"/>
+          <w:spacing w:val="0"/>
+          <w:position w:val="0"/>
+          <w:sz w:val="21"/>
+          <w:shd w:fill="auto" w:val="clear"/>
+        </w:rPr>
+        <w:t xml:space="preserve">    comment = cncbox home on LinuxCNC box.</w:t>
+      </w:r>
+    </w:p>
+    <w:p>
+      <w:pPr>
+        <w:spacing w:before="0" w:after="0" w:line="240"/>
+        <w:ind w:right="0" w:left="0" w:firstLine="0"/>
+        <w:jc w:val="left"/>
+        <w:rPr>
+          <w:rFonts w:ascii="Courier New" w:hAnsi="Courier New" w:cs="Courier New" w:eastAsia="Courier New"/>
+          <w:color w:val="auto"/>
+          <w:spacing w:val="0"/>
+          <w:position w:val="0"/>
+          <w:sz w:val="21"/>
+          <w:shd w:fill="auto" w:val="clear"/>
+        </w:rPr>
+      </w:pPr>
+      <w:r>
+        <w:rPr>
+          <w:rFonts w:ascii="Courier New" w:hAnsi="Courier New" w:cs="Courier New" w:eastAsia="Courier New"/>
+          <w:color w:val="auto"/>
+          <w:spacing w:val="0"/>
+          <w:position w:val="0"/>
+          <w:sz w:val="21"/>
+          <w:shd w:fill="auto" w:val="clear"/>
+        </w:rPr>
+        <w:t xml:space="preserve">    path = /home/cncbox</w:t>
+      </w:r>
+    </w:p>
+    <w:p>
+      <w:pPr>
+        <w:spacing w:before="0" w:after="0" w:line="240"/>
+        <w:ind w:right="0" w:left="0" w:firstLine="0"/>
+        <w:jc w:val="left"/>
+        <w:rPr>
+          <w:rFonts w:ascii="Courier New" w:hAnsi="Courier New" w:cs="Courier New" w:eastAsia="Courier New"/>
+          <w:color w:val="auto"/>
+          <w:spacing w:val="0"/>
+          <w:position w:val="0"/>
+          <w:sz w:val="21"/>
+          <w:shd w:fill="auto" w:val="clear"/>
+        </w:rPr>
+      </w:pPr>
+      <w:r>
+        <w:rPr>
+          <w:rFonts w:ascii="Courier New" w:hAnsi="Courier New" w:cs="Courier New" w:eastAsia="Courier New"/>
+          <w:color w:val="auto"/>
+          <w:spacing w:val="0"/>
+          <w:position w:val="0"/>
+          <w:sz w:val="21"/>
+          <w:shd w:fill="auto" w:val="clear"/>
+        </w:rPr>
+        <w:t xml:space="preserve">    browseable = yes</w:t>
+      </w:r>
+    </w:p>
+    <w:p>
+      <w:pPr>
+        <w:spacing w:before="0" w:after="0" w:line="240"/>
+        <w:ind w:right="0" w:left="0" w:firstLine="0"/>
+        <w:jc w:val="left"/>
+        <w:rPr>
+          <w:rFonts w:ascii="Courier New" w:hAnsi="Courier New" w:cs="Courier New" w:eastAsia="Courier New"/>
+          <w:color w:val="auto"/>
+          <w:spacing w:val="0"/>
+          <w:position w:val="0"/>
+          <w:sz w:val="21"/>
+          <w:shd w:fill="auto" w:val="clear"/>
+        </w:rPr>
+      </w:pPr>
+      <w:r>
+        <w:rPr>
+          <w:rFonts w:ascii="Courier New" w:hAnsi="Courier New" w:cs="Courier New" w:eastAsia="Courier New"/>
+          <w:color w:val="auto"/>
+          <w:spacing w:val="0"/>
+          <w:position w:val="0"/>
+          <w:sz w:val="21"/>
+          <w:shd w:fill="auto" w:val="clear"/>
+        </w:rPr>
+        <w:t xml:space="preserve">    read only = no</w:t>
+      </w:r>
+    </w:p>
+    <w:p>
+      <w:pPr>
+        <w:spacing w:before="0" w:after="0" w:line="240"/>
+        <w:ind w:right="0" w:left="0" w:firstLine="0"/>
+        <w:jc w:val="left"/>
+        <w:rPr>
+          <w:rFonts w:ascii="Courier New" w:hAnsi="Courier New" w:cs="Courier New" w:eastAsia="Courier New"/>
+          <w:color w:val="auto"/>
+          <w:spacing w:val="0"/>
+          <w:position w:val="0"/>
+          <w:sz w:val="21"/>
+          <w:shd w:fill="auto" w:val="clear"/>
+        </w:rPr>
+      </w:pPr>
+      <w:r>
+        <w:rPr>
+          <w:rFonts w:ascii="Courier New" w:hAnsi="Courier New" w:cs="Courier New" w:eastAsia="Courier New"/>
+          <w:color w:val="auto"/>
+          <w:spacing w:val="0"/>
+          <w:position w:val="0"/>
+          <w:sz w:val="21"/>
+          <w:shd w:fill="auto" w:val="clear"/>
+        </w:rPr>
+        <w:t xml:space="preserve">    guest ok = yes</w:t>
+      </w:r>
+    </w:p>
+    <w:p>
+      <w:pPr>
+        <w:spacing w:before="0" w:after="0" w:line="240"/>
+        <w:ind w:right="0" w:left="0" w:firstLine="0"/>
+        <w:jc w:val="left"/>
+        <w:rPr>
+          <w:rFonts w:ascii="Courier New" w:hAnsi="Courier New" w:cs="Courier New" w:eastAsia="Courier New"/>
+          <w:color w:val="auto"/>
+          <w:spacing w:val="0"/>
+          <w:position w:val="0"/>
+          <w:sz w:val="21"/>
+          <w:shd w:fill="auto" w:val="clear"/>
+        </w:rPr>
+      </w:pPr>
+      <w:r>
+        <w:rPr>
+          <w:rFonts w:ascii="Courier New" w:hAnsi="Courier New" w:cs="Courier New" w:eastAsia="Courier New"/>
+          <w:color w:val="auto"/>
+          <w:spacing w:val="0"/>
+          <w:position w:val="0"/>
+          <w:sz w:val="21"/>
+          <w:shd w:fill="auto" w:val="clear"/>
+        </w:rPr>
+        <w:t xml:space="preserve">    available = yes</w:t>
+      </w:r>
+    </w:p>
+    <w:p>
+      <w:pPr>
+        <w:spacing w:before="0" w:after="0" w:line="240"/>
+        <w:ind w:right="0" w:left="0" w:firstLine="0"/>
+        <w:jc w:val="left"/>
+        <w:rPr>
+          <w:rFonts w:ascii="Courier New" w:hAnsi="Courier New" w:cs="Courier New" w:eastAsia="Courier New"/>
+          <w:color w:val="auto"/>
+          <w:spacing w:val="0"/>
+          <w:position w:val="0"/>
+          <w:sz w:val="21"/>
+          <w:shd w:fill="auto" w:val="clear"/>
+        </w:rPr>
+      </w:pPr>
+      <w:r>
+        <w:rPr>
+          <w:rFonts w:ascii="Courier New" w:hAnsi="Courier New" w:cs="Courier New" w:eastAsia="Courier New"/>
+          <w:color w:val="auto"/>
+          <w:spacing w:val="0"/>
+          <w:position w:val="0"/>
+          <w:sz w:val="21"/>
+          <w:shd w:fill="auto" w:val="clear"/>
+        </w:rPr>
+        <w:t xml:space="preserve">    public = yes</w:t>
+      </w:r>
+    </w:p>
+    <w:p>
+      <w:pPr>
+        <w:spacing w:before="0" w:after="0" w:line="240"/>
+        <w:ind w:right="0" w:left="0" w:firstLine="0"/>
+        <w:jc w:val="left"/>
+        <w:rPr>
+          <w:rFonts w:ascii="Courier New" w:hAnsi="Courier New" w:cs="Courier New" w:eastAsia="Courier New"/>
+          <w:color w:val="auto"/>
+          <w:spacing w:val="0"/>
+          <w:position w:val="0"/>
+          <w:sz w:val="21"/>
+          <w:shd w:fill="auto" w:val="clear"/>
+        </w:rPr>
+      </w:pPr>
+      <w:r>
+        <w:rPr>
+          <w:rFonts w:ascii="Courier New" w:hAnsi="Courier New" w:cs="Courier New" w:eastAsia="Courier New"/>
+          <w:color w:val="auto"/>
+          <w:spacing w:val="0"/>
+          <w:position w:val="0"/>
+          <w:sz w:val="21"/>
+          <w:shd w:fill="auto" w:val="clear"/>
+        </w:rPr>
+        <w:t xml:space="preserve">    writeable = yes</w:t>
+      </w:r>
+    </w:p>
+    <w:p>
+      <w:pPr>
+        <w:spacing w:before="0" w:after="0" w:line="240"/>
+        <w:ind w:right="0" w:left="0" w:firstLine="0"/>
+        <w:jc w:val="left"/>
+        <w:rPr>
+          <w:rFonts w:ascii="Courier New" w:hAnsi="Courier New" w:cs="Courier New" w:eastAsia="Courier New"/>
+          <w:color w:val="auto"/>
+          <w:spacing w:val="0"/>
+          <w:position w:val="0"/>
+          <w:sz w:val="21"/>
+          <w:shd w:fill="auto" w:val="clear"/>
+        </w:rPr>
+      </w:pPr>
+      <w:r>
+        <w:rPr>
+          <w:rFonts w:ascii="Courier New" w:hAnsi="Courier New" w:cs="Courier New" w:eastAsia="Courier New"/>
+          <w:color w:val="auto"/>
+          <w:spacing w:val="0"/>
+          <w:position w:val="0"/>
+          <w:sz w:val="21"/>
+          <w:shd w:fill="auto" w:val="clear"/>
+        </w:rPr>
+        <w:t xml:space="preserve">    valid users = cncbox</w:t>
+      </w:r>
+    </w:p>
+    <w:p>
+      <w:pPr>
+        <w:spacing w:before="0" w:after="0" w:line="240"/>
+        <w:ind w:right="0" w:left="0" w:firstLine="0"/>
+        <w:jc w:val="left"/>
+        <w:rPr>
+          <w:rFonts w:ascii="Courier New" w:hAnsi="Courier New" w:cs="Courier New" w:eastAsia="Courier New"/>
+          <w:color w:val="auto"/>
+          <w:spacing w:val="0"/>
+          <w:position w:val="0"/>
+          <w:sz w:val="21"/>
+          <w:shd w:fill="auto" w:val="clear"/>
+        </w:rPr>
+      </w:pPr>
+    </w:p>
+    <w:p>
+      <w:pPr>
+        <w:spacing w:before="0" w:after="0" w:line="240"/>
+        <w:ind w:right="0" w:left="0" w:firstLine="0"/>
+        <w:jc w:val="left"/>
+        <w:rPr>
+          <w:rFonts w:ascii="Courier New" w:hAnsi="Courier New" w:cs="Courier New" w:eastAsia="Courier New"/>
+          <w:color w:val="auto"/>
+          <w:spacing w:val="0"/>
+          <w:position w:val="0"/>
+          <w:sz w:val="21"/>
+          <w:shd w:fill="auto" w:val="clear"/>
+        </w:rPr>
+      </w:pPr>
+      <w:r>
+        <w:rPr>
+          <w:rFonts w:ascii="Courier New" w:hAnsi="Courier New" w:cs="Courier New" w:eastAsia="Courier New"/>
+          <w:color w:val="auto"/>
+          <w:spacing w:val="0"/>
+          <w:position w:val="0"/>
+          <w:sz w:val="21"/>
+          <w:shd w:fill="auto" w:val="clear"/>
+        </w:rPr>
+        <w:t xml:space="preserve">sudo systemctl restart smbd</w:t>
+      </w:r>
+    </w:p>
+    <w:p>
+      <w:pPr>
+        <w:spacing w:before="0" w:after="0" w:line="240"/>
+        <w:ind w:right="0" w:left="0" w:firstLine="0"/>
+        <w:jc w:val="left"/>
+        <w:rPr>
+          <w:rFonts w:ascii="Courier New" w:hAnsi="Courier New" w:cs="Courier New" w:eastAsia="Courier New"/>
+          <w:color w:val="auto"/>
+          <w:spacing w:val="0"/>
+          <w:position w:val="0"/>
+          <w:sz w:val="21"/>
+          <w:shd w:fill="auto" w:val="clear"/>
+        </w:rPr>
+      </w:pPr>
+    </w:p>
+    <w:p>
+      <w:pPr>
+        <w:spacing w:before="0" w:after="0" w:line="240"/>
+        <w:ind w:right="0" w:left="0" w:firstLine="0"/>
+        <w:jc w:val="left"/>
+        <w:rPr>
+          <w:rFonts w:ascii="Courier New" w:hAnsi="Courier New" w:cs="Courier New" w:eastAsia="Courier New"/>
+          <w:color w:val="auto"/>
+          <w:spacing w:val="0"/>
+          <w:position w:val="0"/>
+          <w:sz w:val="21"/>
+          <w:shd w:fill="auto" w:val="clear"/>
+        </w:rPr>
+      </w:pPr>
+      <w:r>
+        <w:rPr>
+          <w:rFonts w:ascii="Courier New" w:hAnsi="Courier New" w:cs="Courier New" w:eastAsia="Courier New"/>
+          <w:color w:val="auto"/>
+          <w:spacing w:val="0"/>
+          <w:position w:val="0"/>
+          <w:sz w:val="21"/>
+          <w:shd w:fill="auto" w:val="clear"/>
+        </w:rPr>
+        <w:t xml:space="preserve">sudo smbpasswd -a cncbox</w:t>
+      </w:r>
+    </w:p>
+    <w:p>
+      <w:pPr>
+        <w:spacing w:before="0" w:after="0" w:line="240"/>
+        <w:ind w:right="0" w:left="0" w:firstLine="0"/>
+        <w:jc w:val="left"/>
+        <w:rPr>
+          <w:rFonts w:ascii="Courier New" w:hAnsi="Courier New" w:cs="Courier New" w:eastAsia="Courier New"/>
+          <w:color w:val="auto"/>
+          <w:spacing w:val="0"/>
+          <w:position w:val="0"/>
+          <w:sz w:val="21"/>
+          <w:shd w:fill="auto" w:val="clear"/>
+        </w:rPr>
+      </w:pPr>
+      <w:r>
+        <w:rPr>
+          <w:rFonts w:ascii="Courier New" w:hAnsi="Courier New" w:cs="Courier New" w:eastAsia="Courier New"/>
+          <w:color w:val="auto"/>
+          <w:spacing w:val="0"/>
+          <w:position w:val="0"/>
+          <w:sz w:val="21"/>
+          <w:shd w:fill="auto" w:val="clear"/>
+        </w:rPr>
+        <w:t xml:space="preserve">ip a</w:t>
       </w:r>
     </w:p>
     <w:p>
@@ -2068,447 +2519,8 @@
           <w:sz w:val="21"/>
           <w:shd w:fill="auto" w:val="clear"/>
         </w:rPr>
-        <w:t xml:space="preserve">Modify the following lines and paste at end of /etc/samba/smb.conf</w:t>
-      </w:r>
-    </w:p>
-    <w:p>
-      <w:pPr>
-        <w:spacing w:before="0" w:after="0" w:line="240"/>
-        <w:ind w:right="0" w:left="0" w:firstLine="0"/>
-        <w:jc w:val="left"/>
-        <w:rPr>
-          <w:rFonts w:ascii="Courier New" w:hAnsi="Courier New" w:cs="Courier New" w:eastAsia="Courier New"/>
-          <w:color w:val="auto"/>
-          <w:spacing w:val="0"/>
-          <w:position w:val="0"/>
-          <w:sz w:val="21"/>
-          <w:shd w:fill="auto" w:val="clear"/>
-        </w:rPr>
-      </w:pPr>
-    </w:p>
-    <w:p>
-      <w:pPr>
-        <w:spacing w:before="0" w:after="0" w:line="240"/>
-        <w:ind w:right="0" w:left="0" w:firstLine="0"/>
-        <w:jc w:val="left"/>
-        <w:rPr>
-          <w:rFonts w:ascii="Courier New" w:hAnsi="Courier New" w:cs="Courier New" w:eastAsia="Courier New"/>
-          <w:color w:val="auto"/>
-          <w:spacing w:val="0"/>
-          <w:position w:val="0"/>
-          <w:sz w:val="21"/>
-          <w:shd w:fill="auto" w:val="clear"/>
-        </w:rPr>
-      </w:pPr>
-      <w:r>
-        <w:rPr>
-          <w:rFonts w:ascii="Courier New" w:hAnsi="Courier New" w:cs="Courier New" w:eastAsia="Courier New"/>
-          <w:color w:val="auto"/>
-          <w:spacing w:val="0"/>
-          <w:position w:val="0"/>
-          <w:sz w:val="21"/>
-          <w:shd w:fill="auto" w:val="clear"/>
-        </w:rPr>
-        <w:t xml:space="preserve">sudo nano /etc/samba/smb.conf</w:t>
-      </w:r>
-    </w:p>
-    <w:p>
-      <w:pPr>
-        <w:spacing w:before="0" w:after="0" w:line="240"/>
-        <w:ind w:right="0" w:left="0" w:firstLine="0"/>
-        <w:jc w:val="left"/>
-        <w:rPr>
-          <w:rFonts w:ascii="Courier New" w:hAnsi="Courier New" w:cs="Courier New" w:eastAsia="Courier New"/>
-          <w:color w:val="auto"/>
-          <w:spacing w:val="0"/>
-          <w:position w:val="0"/>
-          <w:sz w:val="21"/>
-          <w:shd w:fill="auto" w:val="clear"/>
-        </w:rPr>
-      </w:pPr>
-    </w:p>
-    <w:p>
-      <w:pPr>
-        <w:spacing w:before="0" w:after="0" w:line="240"/>
-        <w:ind w:right="0" w:left="0" w:firstLine="0"/>
-        <w:jc w:val="left"/>
-        <w:rPr>
-          <w:rFonts w:ascii="Courier New" w:hAnsi="Courier New" w:cs="Courier New" w:eastAsia="Courier New"/>
-          <w:color w:val="auto"/>
-          <w:spacing w:val="0"/>
-          <w:position w:val="0"/>
-          <w:sz w:val="21"/>
-          <w:shd w:fill="auto" w:val="clear"/>
-        </w:rPr>
-      </w:pPr>
-      <w:r>
-        <w:rPr>
-          <w:rFonts w:ascii="Courier New" w:hAnsi="Courier New" w:cs="Courier New" w:eastAsia="Courier New"/>
-          <w:color w:val="auto"/>
-          <w:spacing w:val="0"/>
-          <w:position w:val="0"/>
-          <w:sz w:val="21"/>
-          <w:shd w:fill="auto" w:val="clear"/>
-        </w:rPr>
-        <w:t xml:space="preserve">[CNChome]</w:t>
-      </w:r>
-    </w:p>
-    <w:p>
-      <w:pPr>
-        <w:spacing w:before="0" w:after="0" w:line="240"/>
-        <w:ind w:right="0" w:left="0" w:firstLine="0"/>
-        <w:jc w:val="left"/>
-        <w:rPr>
-          <w:rFonts w:ascii="Courier New" w:hAnsi="Courier New" w:cs="Courier New" w:eastAsia="Courier New"/>
-          <w:color w:val="auto"/>
-          <w:spacing w:val="0"/>
-          <w:position w:val="0"/>
-          <w:sz w:val="21"/>
-          <w:shd w:fill="auto" w:val="clear"/>
-        </w:rPr>
-      </w:pPr>
-      <w:r>
-        <w:rPr>
-          <w:rFonts w:ascii="Courier New" w:hAnsi="Courier New" w:cs="Courier New" w:eastAsia="Courier New"/>
-          <w:color w:val="auto"/>
-          <w:spacing w:val="0"/>
-          <w:position w:val="0"/>
-          <w:sz w:val="21"/>
-          <w:shd w:fill="auto" w:val="clear"/>
-        </w:rPr>
-        <w:t xml:space="preserve">    comment = cncbox home on LinuxCNC box.</w:t>
-      </w:r>
-    </w:p>
-    <w:p>
-      <w:pPr>
-        <w:spacing w:before="0" w:after="0" w:line="240"/>
-        <w:ind w:right="0" w:left="0" w:firstLine="0"/>
-        <w:jc w:val="left"/>
-        <w:rPr>
-          <w:rFonts w:ascii="Courier New" w:hAnsi="Courier New" w:cs="Courier New" w:eastAsia="Courier New"/>
-          <w:color w:val="auto"/>
-          <w:spacing w:val="0"/>
-          <w:position w:val="0"/>
-          <w:sz w:val="21"/>
-          <w:shd w:fill="auto" w:val="clear"/>
-        </w:rPr>
-      </w:pPr>
-      <w:r>
-        <w:rPr>
-          <w:rFonts w:ascii="Courier New" w:hAnsi="Courier New" w:cs="Courier New" w:eastAsia="Courier New"/>
-          <w:color w:val="auto"/>
-          <w:spacing w:val="0"/>
-          <w:position w:val="0"/>
-          <w:sz w:val="21"/>
-          <w:shd w:fill="auto" w:val="clear"/>
-        </w:rPr>
-        <w:t xml:space="preserve">    path = /home/cncbox</w:t>
-      </w:r>
-    </w:p>
-    <w:p>
-      <w:pPr>
-        <w:spacing w:before="0" w:after="0" w:line="240"/>
-        <w:ind w:right="0" w:left="0" w:firstLine="0"/>
-        <w:jc w:val="left"/>
-        <w:rPr>
-          <w:rFonts w:ascii="Courier New" w:hAnsi="Courier New" w:cs="Courier New" w:eastAsia="Courier New"/>
-          <w:color w:val="auto"/>
-          <w:spacing w:val="0"/>
-          <w:position w:val="0"/>
-          <w:sz w:val="21"/>
-          <w:shd w:fill="auto" w:val="clear"/>
-        </w:rPr>
-      </w:pPr>
-      <w:r>
-        <w:rPr>
-          <w:rFonts w:ascii="Courier New" w:hAnsi="Courier New" w:cs="Courier New" w:eastAsia="Courier New"/>
-          <w:color w:val="auto"/>
-          <w:spacing w:val="0"/>
-          <w:position w:val="0"/>
-          <w:sz w:val="21"/>
-          <w:shd w:fill="auto" w:val="clear"/>
-        </w:rPr>
-        <w:t xml:space="preserve">    browseable = yes</w:t>
-      </w:r>
-    </w:p>
-    <w:p>
-      <w:pPr>
-        <w:spacing w:before="0" w:after="0" w:line="240"/>
-        <w:ind w:right="0" w:left="0" w:firstLine="0"/>
-        <w:jc w:val="left"/>
-        <w:rPr>
-          <w:rFonts w:ascii="Courier New" w:hAnsi="Courier New" w:cs="Courier New" w:eastAsia="Courier New"/>
-          <w:color w:val="auto"/>
-          <w:spacing w:val="0"/>
-          <w:position w:val="0"/>
-          <w:sz w:val="21"/>
-          <w:shd w:fill="auto" w:val="clear"/>
-        </w:rPr>
-      </w:pPr>
-      <w:r>
-        <w:rPr>
-          <w:rFonts w:ascii="Courier New" w:hAnsi="Courier New" w:cs="Courier New" w:eastAsia="Courier New"/>
-          <w:color w:val="auto"/>
-          <w:spacing w:val="0"/>
-          <w:position w:val="0"/>
-          <w:sz w:val="21"/>
-          <w:shd w:fill="auto" w:val="clear"/>
-        </w:rPr>
-        <w:t xml:space="preserve">    read only = no</w:t>
-      </w:r>
-    </w:p>
-    <w:p>
-      <w:pPr>
-        <w:spacing w:before="0" w:after="0" w:line="240"/>
-        <w:ind w:right="0" w:left="0" w:firstLine="0"/>
-        <w:jc w:val="left"/>
-        <w:rPr>
-          <w:rFonts w:ascii="Courier New" w:hAnsi="Courier New" w:cs="Courier New" w:eastAsia="Courier New"/>
-          <w:color w:val="auto"/>
-          <w:spacing w:val="0"/>
-          <w:position w:val="0"/>
-          <w:sz w:val="21"/>
-          <w:shd w:fill="auto" w:val="clear"/>
-        </w:rPr>
-      </w:pPr>
-      <w:r>
-        <w:rPr>
-          <w:rFonts w:ascii="Courier New" w:hAnsi="Courier New" w:cs="Courier New" w:eastAsia="Courier New"/>
-          <w:color w:val="auto"/>
-          <w:spacing w:val="0"/>
-          <w:position w:val="0"/>
-          <w:sz w:val="21"/>
-          <w:shd w:fill="auto" w:val="clear"/>
-        </w:rPr>
-        <w:t xml:space="preserve">    guest ok = yes</w:t>
-      </w:r>
-    </w:p>
-    <w:p>
-      <w:pPr>
-        <w:spacing w:before="0" w:after="0" w:line="240"/>
-        <w:ind w:right="0" w:left="0" w:firstLine="0"/>
-        <w:jc w:val="left"/>
-        <w:rPr>
-          <w:rFonts w:ascii="Courier New" w:hAnsi="Courier New" w:cs="Courier New" w:eastAsia="Courier New"/>
-          <w:color w:val="auto"/>
-          <w:spacing w:val="0"/>
-          <w:position w:val="0"/>
-          <w:sz w:val="21"/>
-          <w:shd w:fill="auto" w:val="clear"/>
-        </w:rPr>
-      </w:pPr>
-      <w:r>
-        <w:rPr>
-          <w:rFonts w:ascii="Courier New" w:hAnsi="Courier New" w:cs="Courier New" w:eastAsia="Courier New"/>
-          <w:color w:val="auto"/>
-          <w:spacing w:val="0"/>
-          <w:position w:val="0"/>
-          <w:sz w:val="21"/>
-          <w:shd w:fill="auto" w:val="clear"/>
-        </w:rPr>
-        <w:t xml:space="preserve">    available = yes</w:t>
-      </w:r>
-    </w:p>
-    <w:p>
-      <w:pPr>
-        <w:spacing w:before="0" w:after="0" w:line="240"/>
-        <w:ind w:right="0" w:left="0" w:firstLine="0"/>
-        <w:jc w:val="left"/>
-        <w:rPr>
-          <w:rFonts w:ascii="Courier New" w:hAnsi="Courier New" w:cs="Courier New" w:eastAsia="Courier New"/>
-          <w:color w:val="auto"/>
-          <w:spacing w:val="0"/>
-          <w:position w:val="0"/>
-          <w:sz w:val="21"/>
-          <w:shd w:fill="auto" w:val="clear"/>
-        </w:rPr>
-      </w:pPr>
-      <w:r>
-        <w:rPr>
-          <w:rFonts w:ascii="Courier New" w:hAnsi="Courier New" w:cs="Courier New" w:eastAsia="Courier New"/>
-          <w:color w:val="auto"/>
-          <w:spacing w:val="0"/>
-          <w:position w:val="0"/>
-          <w:sz w:val="21"/>
-          <w:shd w:fill="auto" w:val="clear"/>
-        </w:rPr>
-        <w:t xml:space="preserve">    public = yes</w:t>
-      </w:r>
-    </w:p>
-    <w:p>
-      <w:pPr>
-        <w:spacing w:before="0" w:after="0" w:line="240"/>
-        <w:ind w:right="0" w:left="0" w:firstLine="0"/>
-        <w:jc w:val="left"/>
-        <w:rPr>
-          <w:rFonts w:ascii="Courier New" w:hAnsi="Courier New" w:cs="Courier New" w:eastAsia="Courier New"/>
-          <w:color w:val="auto"/>
-          <w:spacing w:val="0"/>
-          <w:position w:val="0"/>
-          <w:sz w:val="21"/>
-          <w:shd w:fill="auto" w:val="clear"/>
-        </w:rPr>
-      </w:pPr>
-      <w:r>
-        <w:rPr>
-          <w:rFonts w:ascii="Courier New" w:hAnsi="Courier New" w:cs="Courier New" w:eastAsia="Courier New"/>
-          <w:color w:val="auto"/>
-          <w:spacing w:val="0"/>
-          <w:position w:val="0"/>
-          <w:sz w:val="21"/>
-          <w:shd w:fill="auto" w:val="clear"/>
-        </w:rPr>
-        <w:t xml:space="preserve">    writeable = yes</w:t>
-      </w:r>
-    </w:p>
-    <w:p>
-      <w:pPr>
-        <w:spacing w:before="0" w:after="0" w:line="240"/>
-        <w:ind w:right="0" w:left="0" w:firstLine="0"/>
-        <w:jc w:val="left"/>
-        <w:rPr>
-          <w:rFonts w:ascii="Courier New" w:hAnsi="Courier New" w:cs="Courier New" w:eastAsia="Courier New"/>
-          <w:color w:val="auto"/>
-          <w:spacing w:val="0"/>
-          <w:position w:val="0"/>
-          <w:sz w:val="21"/>
-          <w:shd w:fill="auto" w:val="clear"/>
-        </w:rPr>
-      </w:pPr>
-      <w:r>
-        <w:rPr>
-          <w:rFonts w:ascii="Courier New" w:hAnsi="Courier New" w:cs="Courier New" w:eastAsia="Courier New"/>
-          <w:color w:val="auto"/>
-          <w:spacing w:val="0"/>
-          <w:position w:val="0"/>
-          <w:sz w:val="21"/>
-          <w:shd w:fill="auto" w:val="clear"/>
-        </w:rPr>
-        <w:t xml:space="preserve">    valid users = cncbox</w:t>
-      </w:r>
-    </w:p>
-    <w:p>
-      <w:pPr>
-        <w:spacing w:before="0" w:after="0" w:line="240"/>
-        <w:ind w:right="0" w:left="0" w:firstLine="0"/>
-        <w:jc w:val="left"/>
-        <w:rPr>
-          <w:rFonts w:ascii="Courier New" w:hAnsi="Courier New" w:cs="Courier New" w:eastAsia="Courier New"/>
-          <w:color w:val="auto"/>
-          <w:spacing w:val="0"/>
-          <w:position w:val="0"/>
-          <w:sz w:val="21"/>
-          <w:shd w:fill="auto" w:val="clear"/>
-        </w:rPr>
-      </w:pPr>
-    </w:p>
-    <w:p>
-      <w:pPr>
-        <w:spacing w:before="0" w:after="0" w:line="240"/>
-        <w:ind w:right="0" w:left="0" w:firstLine="0"/>
-        <w:jc w:val="left"/>
-        <w:rPr>
-          <w:rFonts w:ascii="Courier New" w:hAnsi="Courier New" w:cs="Courier New" w:eastAsia="Courier New"/>
-          <w:color w:val="auto"/>
-          <w:spacing w:val="0"/>
-          <w:position w:val="0"/>
-          <w:sz w:val="21"/>
-          <w:shd w:fill="auto" w:val="clear"/>
-        </w:rPr>
-      </w:pPr>
-      <w:r>
-        <w:rPr>
-          <w:rFonts w:ascii="Courier New" w:hAnsi="Courier New" w:cs="Courier New" w:eastAsia="Courier New"/>
-          <w:color w:val="auto"/>
-          <w:spacing w:val="0"/>
-          <w:position w:val="0"/>
-          <w:sz w:val="21"/>
-          <w:shd w:fill="auto" w:val="clear"/>
-        </w:rPr>
-        <w:t xml:space="preserve">sudo systemctl restart smbd</w:t>
-      </w:r>
-    </w:p>
-    <w:p>
-      <w:pPr>
-        <w:spacing w:before="0" w:after="0" w:line="240"/>
-        <w:ind w:right="0" w:left="0" w:firstLine="0"/>
-        <w:jc w:val="left"/>
-        <w:rPr>
-          <w:rFonts w:ascii="Courier New" w:hAnsi="Courier New" w:cs="Courier New" w:eastAsia="Courier New"/>
-          <w:color w:val="auto"/>
-          <w:spacing w:val="0"/>
-          <w:position w:val="0"/>
-          <w:sz w:val="21"/>
-          <w:shd w:fill="auto" w:val="clear"/>
-        </w:rPr>
-      </w:pPr>
-    </w:p>
-    <w:p>
-      <w:pPr>
-        <w:spacing w:before="0" w:after="0" w:line="240"/>
-        <w:ind w:right="0" w:left="0" w:firstLine="0"/>
-        <w:jc w:val="left"/>
-        <w:rPr>
-          <w:rFonts w:ascii="Courier New" w:hAnsi="Courier New" w:cs="Courier New" w:eastAsia="Courier New"/>
-          <w:color w:val="auto"/>
-          <w:spacing w:val="0"/>
-          <w:position w:val="0"/>
-          <w:sz w:val="21"/>
-          <w:shd w:fill="auto" w:val="clear"/>
-        </w:rPr>
-      </w:pPr>
-      <w:r>
-        <w:rPr>
-          <w:rFonts w:ascii="Courier New" w:hAnsi="Courier New" w:cs="Courier New" w:eastAsia="Courier New"/>
-          <w:color w:val="auto"/>
-          <w:spacing w:val="0"/>
-          <w:position w:val="0"/>
-          <w:sz w:val="21"/>
-          <w:shd w:fill="auto" w:val="clear"/>
-        </w:rPr>
-        <w:t xml:space="preserve">sudo smbpasswd -a cncbox</w:t>
-      </w:r>
-    </w:p>
-    <w:p>
-      <w:pPr>
-        <w:spacing w:before="0" w:after="0" w:line="240"/>
-        <w:ind w:right="0" w:left="0" w:firstLine="0"/>
-        <w:jc w:val="left"/>
-        <w:rPr>
-          <w:rFonts w:ascii="Courier New" w:hAnsi="Courier New" w:cs="Courier New" w:eastAsia="Courier New"/>
-          <w:color w:val="auto"/>
-          <w:spacing w:val="0"/>
-          <w:position w:val="0"/>
-          <w:sz w:val="21"/>
-          <w:shd w:fill="auto" w:val="clear"/>
-        </w:rPr>
-      </w:pPr>
-      <w:r>
-        <w:rPr>
-          <w:rFonts w:ascii="Courier New" w:hAnsi="Courier New" w:cs="Courier New" w:eastAsia="Courier New"/>
-          <w:color w:val="auto"/>
-          <w:spacing w:val="0"/>
-          <w:position w:val="0"/>
-          <w:sz w:val="21"/>
-          <w:shd w:fill="auto" w:val="clear"/>
-        </w:rPr>
-        <w:t xml:space="preserve">ip a</w:t>
-      </w:r>
-    </w:p>
-    <w:p>
-      <w:pPr>
-        <w:spacing w:before="0" w:after="0" w:line="240"/>
-        <w:ind w:right="0" w:left="0" w:firstLine="0"/>
-        <w:jc w:val="left"/>
-        <w:rPr>
-          <w:rFonts w:ascii="Courier New" w:hAnsi="Courier New" w:cs="Courier New" w:eastAsia="Courier New"/>
-          <w:color w:val="auto"/>
-          <w:spacing w:val="0"/>
-          <w:position w:val="0"/>
-          <w:sz w:val="21"/>
-          <w:shd w:fill="auto" w:val="clear"/>
-        </w:rPr>
-      </w:pPr>
+        <w:t xml:space="preserve">Use the ip address to map a drive on your Windows machine.</w:t>
+      </w:r>
     </w:p>
     <w:p>
       <w:pPr>
@@ -2533,32 +2545,6 @@
           <w:sz w:val="21"/>
           <w:shd w:fill="auto" w:val="clear"/>
         </w:rPr>
-        <w:t xml:space="preserve">Use the ip address to map a drive on your Windows machine.</w:t>
-      </w:r>
-    </w:p>
-    <w:p>
-      <w:pPr>
-        <w:spacing w:before="0" w:after="0" w:line="240"/>
-        <w:ind w:right="0" w:left="0" w:firstLine="0"/>
-        <w:jc w:val="left"/>
-        <w:rPr>
-          <w:rFonts w:ascii="Cambria" w:hAnsi="Cambria" w:cs="Cambria" w:eastAsia="Cambria"/>
-          <w:color w:val="auto"/>
-          <w:spacing w:val="0"/>
-          <w:position w:val="0"/>
-          <w:sz w:val="21"/>
-          <w:shd w:fill="auto" w:val="clear"/>
-        </w:rPr>
-      </w:pPr>
-      <w:r>
-        <w:rPr>
-          <w:rFonts w:ascii="Cambria" w:hAnsi="Cambria" w:cs="Cambria" w:eastAsia="Cambria"/>
-          <w:color w:val="auto"/>
-          <w:spacing w:val="0"/>
-          <w:position w:val="0"/>
-          <w:sz w:val="21"/>
-          <w:shd w:fill="auto" w:val="clear"/>
-        </w:rPr>
         <w:t xml:space="preserve">From the Window File Explorer, select this pc, then map network drive. Use your ip address and the windows drive letter doesn’t matter.</w:t>
       </w:r>
     </w:p>
@@ -2577,12 +2563,12 @@
         </w:rPr>
       </w:pPr>
       <w:r>
-        <w:object w:dxaOrig="13301" w:dyaOrig="11141">
-          <v:rect xmlns:o="urn:schemas-microsoft-com:office:office" xmlns:v="urn:schemas-microsoft-com:vml" id="rectole0000000000" style="width:665.050000pt;height:557.050000pt" o:preferrelative="t" o:ole="">
+        <w:object w:dxaOrig="13464" w:dyaOrig="11277">
+          <v:rect xmlns:o="urn:schemas-microsoft-com:office:office" xmlns:v="urn:schemas-microsoft-com:vml" id="rectole0000000000" style="width:673.200000pt;height:563.850000pt" o:preferrelative="t" o:ole="">
             <o:lock v:ext="edit"/>
-            <v:imagedata xmlns:r="http://schemas.openxmlformats.org/officeDocument/2006/relationships" r:id="docRId4" o:title=""/>
+            <v:imagedata xmlns:r="http://schemas.openxmlformats.org/officeDocument/2006/relationships" r:id="docRId3" o:title=""/>
           </v:rect>
-          <o:OLEObject xmlns:r="http://schemas.openxmlformats.org/officeDocument/2006/relationships" xmlns:o="urn:schemas-microsoft-com:office:office" Type="Embed" ProgID="StaticMetafile" DrawAspect="Content" ObjectID="0000000000" ShapeID="rectole0000000000" r:id="docRId3"/>
+          <o:OLEObject xmlns:r="http://schemas.openxmlformats.org/officeDocument/2006/relationships" xmlns:o="urn:schemas-microsoft-com:office:office" Type="Embed" ProgID="StaticMetafile" DrawAspect="Content" ObjectID="0000000000" ShapeID="rectole0000000000" r:id="docRId2"/>
         </w:object>
       </w:r>
     </w:p>
@@ -2601,12 +2587,12 @@
         </w:rPr>
       </w:pPr>
       <w:r>
-        <w:object w:dxaOrig="12312" w:dyaOrig="8791">
-          <v:rect xmlns:o="urn:schemas-microsoft-com:office:office" xmlns:v="urn:schemas-microsoft-com:vml" id="rectole0000000001" style="width:615.600000pt;height:439.550000pt" o:preferrelative="t" o:ole="">
+        <w:object w:dxaOrig="12472" w:dyaOrig="8908">
+          <v:rect xmlns:o="urn:schemas-microsoft-com:office:office" xmlns:v="urn:schemas-microsoft-com:vml" id="rectole0000000001" style="width:623.600000pt;height:445.400000pt" o:preferrelative="t" o:ole="">
             <o:lock v:ext="edit"/>
-            <v:imagedata xmlns:r="http://schemas.openxmlformats.org/officeDocument/2006/relationships" r:id="docRId6" o:title=""/>
+            <v:imagedata xmlns:r="http://schemas.openxmlformats.org/officeDocument/2006/relationships" r:id="docRId5" o:title=""/>
           </v:rect>
-          <o:OLEObject xmlns:r="http://schemas.openxmlformats.org/officeDocument/2006/relationships" xmlns:o="urn:schemas-microsoft-com:office:office" Type="Embed" ProgID="StaticMetafile" DrawAspect="Content" ObjectID="0000000001" ShapeID="rectole0000000001" r:id="docRId5"/>
+          <o:OLEObject xmlns:r="http://schemas.openxmlformats.org/officeDocument/2006/relationships" xmlns:o="urn:schemas-microsoft-com:office:office" Type="Embed" ProgID="StaticMetafile" DrawAspect="Content" ObjectID="0000000001" ShapeID="rectole0000000001" r:id="docRId4"/>
         </w:object>
       </w:r>
     </w:p>
@@ -2715,7 +2701,7 @@
         </w:rPr>
         <w:t xml:space="preserve"> see </w:t>
       </w:r>
-      <w:hyperlink xmlns:r="http://schemas.openxmlformats.org/officeDocument/2006/relationships" r:id="docRId7">
+      <w:hyperlink xmlns:r="http://schemas.openxmlformats.org/officeDocument/2006/relationships" r:id="docRId6">
         <w:r>
           <w:rPr>
             <w:rFonts w:ascii="Cambria" w:hAnsi="Cambria" w:cs="Cambria" w:eastAsia="Cambria"/>
@@ -2889,7 +2875,7 @@
         </w:rPr>
         <w:t xml:space="preserve">git config --global user.email </w:t>
       </w:r>
-      <w:hyperlink xmlns:r="http://schemas.openxmlformats.org/officeDocument/2006/relationships" r:id="docRId8">
+      <w:hyperlink xmlns:r="http://schemas.openxmlformats.org/officeDocument/2006/relationships" r:id="docRId7">
         <w:r>
           <w:rPr>
             <w:rFonts w:ascii="Courier New" w:hAnsi="Courier New" w:cs="Courier New" w:eastAsia="Courier New"/>
@@ -2985,7 +2971,7 @@
         </w:rPr>
         <w:t xml:space="preserve">git clone </w:t>
       </w:r>
-      <w:hyperlink xmlns:r="http://schemas.openxmlformats.org/officeDocument/2006/relationships" r:id="docRId9">
+      <w:hyperlink xmlns:r="http://schemas.openxmlformats.org/officeDocument/2006/relationships" r:id="docRId8">
         <w:r>
           <w:rPr>
             <w:rFonts w:ascii="Courier New" w:hAnsi="Courier New" w:cs="Courier New" w:eastAsia="Courier New"/>

</xml_diff>

<commit_message>
Document lathe spindle hardware wiring. Fix up some of the proposed changes to stepgen. Move spindle hal to a separate spindle.hal file.
</commit_message>
<xml_diff>
--- a/Linux Notes for John.docx
+++ b/Linux Notes for John.docx
@@ -199,7 +199,7 @@
           <w:sz w:val="22"/>
           <w:shd w:fill="auto" w:val="clear"/>
         </w:rPr>
-        <w:t xml:space="preserve">Install from a LinuxCNC 2.9 iso, follow prompts.</w:t>
+        <w:t xml:space="preserve">Install from a LinuxCNC 2.9.2 iso, follow prompts.</w:t>
       </w:r>
     </w:p>
     <w:p>
@@ -2563,8 +2563,8 @@
         </w:rPr>
       </w:pPr>
       <w:r>
-        <w:object w:dxaOrig="13464" w:dyaOrig="11277">
-          <v:rect xmlns:o="urn:schemas-microsoft-com:office:office" xmlns:v="urn:schemas-microsoft-com:vml" id="rectole0000000000" style="width:673.200000pt;height:563.850000pt" o:preferrelative="t" o:ole="">
+        <w:object w:dxaOrig="13626" w:dyaOrig="11419">
+          <v:rect xmlns:o="urn:schemas-microsoft-com:office:office" xmlns:v="urn:schemas-microsoft-com:vml" id="rectole0000000000" style="width:681.300000pt;height:570.950000pt" o:preferrelative="t" o:ole="">
             <o:lock v:ext="edit"/>
             <v:imagedata xmlns:r="http://schemas.openxmlformats.org/officeDocument/2006/relationships" r:id="docRId3" o:title=""/>
           </v:rect>
@@ -2587,8 +2587,8 @@
         </w:rPr>
       </w:pPr>
       <w:r>
-        <w:object w:dxaOrig="12472" w:dyaOrig="8908">
-          <v:rect xmlns:o="urn:schemas-microsoft-com:office:office" xmlns:v="urn:schemas-microsoft-com:vml" id="rectole0000000001" style="width:623.600000pt;height:445.400000pt" o:preferrelative="t" o:ole="">
+        <w:object w:dxaOrig="12634" w:dyaOrig="9010">
+          <v:rect xmlns:o="urn:schemas-microsoft-com:office:office" xmlns:v="urn:schemas-microsoft-com:vml" id="rectole0000000001" style="width:631.700000pt;height:450.500000pt" o:preferrelative="t" o:ole="">
             <o:lock v:ext="edit"/>
             <v:imagedata xmlns:r="http://schemas.openxmlformats.org/officeDocument/2006/relationships" r:id="docRId5" o:title=""/>
           </v:rect>
@@ -2648,7 +2648,7 @@
         <w:pageBreakBefore w:val="true"/>
         <w:numPr>
           <w:ilvl w:val="0"/>
-          <w:numId w:val="21"/>
+          <w:numId w:val="23"/>
         </w:numPr>
         <w:spacing w:before="240" w:after="0" w:line="276"/>
         <w:ind w:right="0" w:left="720" w:hanging="360"/>
@@ -3008,7 +3008,7 @@
         <w:pageBreakBefore w:val="true"/>
         <w:numPr>
           <w:ilvl w:val="0"/>
-          <w:numId w:val="24"/>
+          <w:numId w:val="26"/>
         </w:numPr>
         <w:spacing w:before="240" w:after="0" w:line="276"/>
         <w:ind w:right="0" w:left="720" w:hanging="360"/>
@@ -3156,10 +3156,10 @@
   <w:num w:numId="18">
     <w:abstractNumId w:val="12"/>
   </w:num>
-  <w:num w:numId="21">
+  <w:num w:numId="23">
     <w:abstractNumId w:val="6"/>
   </w:num>
-  <w:num w:numId="24">
+  <w:num w:numId="26">
     <w:abstractNumId w:val="0"/>
   </w:num>
 </w:numbering>

</xml_diff>

<commit_message>
Commit before starting router changes.
</commit_message>
<xml_diff>
--- a/Linux Notes for John.docx
+++ b/Linux Notes for John.docx
@@ -868,7 +868,7 @@
           <w:sz w:val="21"/>
           <w:shd w:fill="auto" w:val="clear"/>
         </w:rPr>
-        <w:t xml:space="preserve">The ollowing optional settings/install may improve LinuxCNC for general purpose use.</w:t>
+        <w:t xml:space="preserve">The following optional settings/install may improve LinuxCNC for general purpose use.</w:t>
       </w:r>
     </w:p>
     <w:p>
@@ -1175,12 +1175,107 @@
     </w:p>
     <w:p>
       <w:pPr>
+        <w:numPr>
+          <w:ilvl w:val="0"/>
+          <w:numId w:val="12"/>
+        </w:numPr>
+        <w:spacing w:before="0" w:after="0" w:line="240"/>
+        <w:ind w:right="0" w:left="720" w:hanging="360"/>
+        <w:jc w:val="left"/>
+        <w:rPr>
+          <w:rFonts w:ascii="Courier New" w:hAnsi="Courier New" w:cs="Courier New" w:eastAsia="Courier New"/>
+          <w:color w:val="auto"/>
+          <w:spacing w:val="0"/>
+          <w:position w:val="0"/>
+          <w:sz w:val="21"/>
+          <w:shd w:fill="auto" w:val="clear"/>
+        </w:rPr>
+      </w:pPr>
+      <w:r>
+        <w:rPr>
+          <w:rFonts w:ascii="Courier New" w:hAnsi="Courier New" w:cs="Courier New" w:eastAsia="Courier New"/>
+          <w:b/>
+          <w:color w:val="004DBB"/>
+          <w:spacing w:val="0"/>
+          <w:position w:val="0"/>
+          <w:sz w:val="24"/>
+          <w:shd w:fill="auto" w:val="clear"/>
+        </w:rPr>
+        <w:t xml:space="preserve">Enable autostartup of linuxcnc (run linuxcnc prior to this to setup user config directories)</w:t>
+      </w:r>
+    </w:p>
+    <w:p>
+      <w:pPr>
+        <w:spacing w:before="0" w:after="0" w:line="240"/>
+        <w:ind w:right="0" w:left="0" w:firstLine="0"/>
+        <w:jc w:val="left"/>
+        <w:rPr>
+          <w:rFonts w:ascii="Courier New" w:hAnsi="Courier New" w:cs="Courier New" w:eastAsia="Courier New"/>
+          <w:color w:val="auto"/>
+          <w:spacing w:val="0"/>
+          <w:position w:val="0"/>
+          <w:sz w:val="21"/>
+          <w:shd w:fill="000000" w:val="clear"/>
+        </w:rPr>
+      </w:pPr>
+    </w:p>
+    <w:p>
+      <w:pPr>
+        <w:spacing w:before="0" w:after="0" w:line="240"/>
+        <w:ind w:right="0" w:left="0" w:firstLine="0"/>
+        <w:jc w:val="left"/>
+        <w:rPr>
+          <w:rFonts w:ascii="Courier New" w:hAnsi="Courier New" w:cs="Courier New" w:eastAsia="Courier New"/>
+          <w:color w:val="000000"/>
+          <w:spacing w:val="0"/>
+          <w:position w:val="0"/>
+          <w:sz w:val="20"/>
+          <w:shd w:fill="auto" w:val="clear"/>
+        </w:rPr>
+      </w:pPr>
+      <w:r>
+        <w:rPr>
+          <w:rFonts w:ascii="Courier New" w:hAnsi="Courier New" w:cs="Courier New" w:eastAsia="Courier New"/>
+          <w:color w:val="000000"/>
+          <w:spacing w:val="0"/>
+          <w:position w:val="0"/>
+          <w:sz w:val="20"/>
+          <w:shd w:fill="auto" w:val="clear"/>
+        </w:rPr>
+        <w:t xml:space="preserve">Open desktop Applications/Settings/Sessions and Startup/Application AutoStat to add ...</w:t>
+      </w:r>
+    </w:p>
+    <w:p>
+      <w:pPr>
         <w:keepNext w:val="true"/>
         <w:keepLines w:val="true"/>
         <w:pageBreakBefore w:val="true"/>
         <w:numPr>
           <w:ilvl w:val="0"/>
-          <w:numId w:val="12"/>
+          <w:numId w:val="14"/>
+        </w:numPr>
+        <w:spacing w:before="240" w:after="0" w:line="276"/>
+        <w:ind w:right="0" w:left="720" w:hanging="360"/>
+        <w:jc w:val="left"/>
+        <w:rPr>
+          <w:rFonts w:ascii="Courier New" w:hAnsi="Courier New" w:cs="Courier New" w:eastAsia="Courier New"/>
+          <w:b/>
+          <w:color w:val="365F91"/>
+          <w:spacing w:val="0"/>
+          <w:position w:val="0"/>
+          <w:sz w:val="24"/>
+          <w:shd w:fill="auto" w:val="clear"/>
+        </w:rPr>
+      </w:pPr>
+    </w:p>
+    <w:p>
+      <w:pPr>
+        <w:keepNext w:val="true"/>
+        <w:keepLines w:val="true"/>
+        <w:pageBreakBefore w:val="true"/>
+        <w:numPr>
+          <w:ilvl w:val="0"/>
+          <w:numId w:val="14"/>
         </w:numPr>
         <w:spacing w:before="240" w:after="0" w:line="276"/>
         <w:ind w:right="0" w:left="720" w:hanging="360"/>
@@ -1895,7 +1990,7 @@
         <w:pageBreakBefore w:val="true"/>
         <w:numPr>
           <w:ilvl w:val="0"/>
-          <w:numId w:val="18"/>
+          <w:numId w:val="20"/>
         </w:numPr>
         <w:spacing w:before="240" w:after="0" w:line="276"/>
         <w:ind w:right="0" w:left="720" w:hanging="360"/>
@@ -2563,8 +2658,8 @@
         </w:rPr>
       </w:pPr>
       <w:r>
-        <w:object w:dxaOrig="13626" w:dyaOrig="11419">
-          <v:rect xmlns:o="urn:schemas-microsoft-com:office:office" xmlns:v="urn:schemas-microsoft-com:vml" id="rectole0000000000" style="width:681.300000pt;height:570.950000pt" o:preferrelative="t" o:ole="">
+        <w:object w:dxaOrig="13950" w:dyaOrig="11703">
+          <v:rect xmlns:o="urn:schemas-microsoft-com:office:office" xmlns:v="urn:schemas-microsoft-com:vml" id="rectole0000000000" style="width:697.500000pt;height:585.150000pt" o:preferrelative="t" o:ole="">
             <o:lock v:ext="edit"/>
             <v:imagedata xmlns:r="http://schemas.openxmlformats.org/officeDocument/2006/relationships" r:id="docRId3" o:title=""/>
           </v:rect>
@@ -2587,8 +2682,8 @@
         </w:rPr>
       </w:pPr>
       <w:r>
-        <w:object w:dxaOrig="12634" w:dyaOrig="9010">
-          <v:rect xmlns:o="urn:schemas-microsoft-com:office:office" xmlns:v="urn:schemas-microsoft-com:vml" id="rectole0000000001" style="width:631.700000pt;height:450.500000pt" o:preferrelative="t" o:ole="">
+        <w:object w:dxaOrig="12958" w:dyaOrig="9252">
+          <v:rect xmlns:o="urn:schemas-microsoft-com:office:office" xmlns:v="urn:schemas-microsoft-com:vml" id="rectole0000000001" style="width:647.900000pt;height:462.600000pt" o:preferrelative="t" o:ole="">
             <o:lock v:ext="edit"/>
             <v:imagedata xmlns:r="http://schemas.openxmlformats.org/officeDocument/2006/relationships" r:id="docRId5" o:title=""/>
           </v:rect>
@@ -3135,25 +3230,35 @@
       <w:lvlText w:val="•"/>
     </w:lvl>
   </w:abstractNum>
+  <w:abstractNum w:abstractNumId="54">
+    <w:lvl w:ilvl="0">
+      <w:start w:val="1"/>
+      <w:numFmt w:val="bullet"/>
+      <w:lvlText w:val="•"/>
+    </w:lvl>
+  </w:abstractNum>
   <w:num w:numId="1">
+    <w:abstractNumId w:val="54"/>
+  </w:num>
+  <w:num w:numId="3">
     <w:abstractNumId w:val="48"/>
   </w:num>
-  <w:num w:numId="3">
+  <w:num w:numId="5">
     <w:abstractNumId w:val="42"/>
   </w:num>
-  <w:num w:numId="5">
+  <w:num w:numId="7">
     <w:abstractNumId w:val="36"/>
   </w:num>
-  <w:num w:numId="7">
+  <w:num w:numId="10">
     <w:abstractNumId w:val="30"/>
   </w:num>
-  <w:num w:numId="10">
+  <w:num w:numId="12">
     <w:abstractNumId w:val="24"/>
   </w:num>
-  <w:num w:numId="12">
+  <w:num w:numId="14">
     <w:abstractNumId w:val="18"/>
   </w:num>
-  <w:num w:numId="18">
+  <w:num w:numId="20">
     <w:abstractNumId w:val="12"/>
   </w:num>
   <w:num w:numId="23">

</xml_diff>